<commit_message>
pdf update + wireshark recordings
</commit_message>
<xml_diff>
--- a/quic-streams-pdf.docx
+++ b/quic-streams-pdf.docx
@@ -5124,7 +5124,6 @@
         <w:bidi/>
         <w:rPr>
           <w:rFonts w:ascii="Times New Roman" w:hAnsi="Times New Roman" w:cs="Times New Roman"/>
-          <w:rtl/>
           <w:lang w:val="en-US"/>
         </w:rPr>
       </w:pPr>
@@ -5173,7 +5172,41 @@
           <w:rtl/>
           <w:lang w:val="en-US"/>
         </w:rPr>
-        <w:t xml:space="preserve"> ממשנו שני תוכניות פייתון: </w:t>
+        <w:t xml:space="preserve"> ממשנו ש</w:t>
+      </w:r>
+      <w:r>
+        <w:rPr>
+          <w:rFonts w:ascii="Times New Roman" w:hAnsi="Times New Roman" w:cs="Times New Roman" w:hint="cs"/>
+          <w:rtl/>
+          <w:lang w:val="en-US"/>
+        </w:rPr>
+        <w:t>ת</w:t>
+      </w:r>
+      <w:r>
+        <w:rPr>
+          <w:rFonts w:ascii="Times New Roman" w:hAnsi="Times New Roman" w:cs="Times New Roman" w:hint="cs"/>
+          <w:rtl/>
+          <w:lang w:val="en-US"/>
+        </w:rPr>
+        <w:t xml:space="preserve">י תוכניות </w:t>
+      </w:r>
+      <w:proofErr w:type="spellStart"/>
+      <w:r>
+        <w:rPr>
+          <w:rFonts w:ascii="Times New Roman" w:hAnsi="Times New Roman" w:cs="Times New Roman" w:hint="cs"/>
+          <w:rtl/>
+          <w:lang w:val="en-US"/>
+        </w:rPr>
+        <w:t>פייתון</w:t>
+      </w:r>
+      <w:proofErr w:type="spellEnd"/>
+      <w:r>
+        <w:rPr>
+          <w:rFonts w:ascii="Times New Roman" w:hAnsi="Times New Roman" w:cs="Times New Roman" w:hint="cs"/>
+          <w:rtl/>
+          <w:lang w:val="en-US"/>
+        </w:rPr>
+        <w:t xml:space="preserve">: </w:t>
       </w:r>
       <w:r>
         <w:rPr>
@@ -5495,7 +5528,7 @@
       <w:pPr>
         <w:bidi/>
         <w:rPr>
-          <w:rFonts w:ascii="Times New Roman" w:hAnsi="Times New Roman" w:cs="Times New Roman"/>
+          <w:rFonts w:ascii="Times New Roman" w:hAnsi="Times New Roman" w:cs="Times New Roman" w:hint="cs"/>
           <w:rtl/>
           <w:lang w:val="en-US"/>
         </w:rPr>
@@ -6590,19 +6623,22 @@
           <w:rFonts w:ascii="Times New Roman" w:hAnsi="Times New Roman" w:cs="Times New Roman"/>
           <w:b/>
           <w:bCs/>
-          <w:lang w:val="en-US"/>
-        </w:rPr>
-      </w:pPr>
-      <w:r>
-        <w:rPr>
-          <w:rFonts w:ascii="Times New Roman" w:hAnsi="Times New Roman" w:cs="Times New Roman" w:hint="cs"/>
+          <w:rtl/>
+          <w:lang w:val="en-US"/>
+        </w:rPr>
+      </w:pPr>
+    </w:p>
+    <w:p>
+      <w:pPr>
+        <w:bidi/>
+        <w:rPr>
+          <w:rFonts w:ascii="Times New Roman" w:hAnsi="Times New Roman" w:cs="Times New Roman"/>
           <w:b/>
           <w:bCs/>
           <w:rtl/>
           <w:lang w:val="en-US"/>
         </w:rPr>
-        <w:t>צד הלקוח</w:t>
-      </w:r>
+      </w:pPr>
     </w:p>
     <w:p>
       <w:pPr>
@@ -6611,6 +6647,88 @@
           <w:rFonts w:ascii="Times New Roman" w:hAnsi="Times New Roman" w:cs="Times New Roman"/>
           <w:b/>
           <w:bCs/>
+          <w:rtl/>
+          <w:lang w:val="en-US"/>
+        </w:rPr>
+      </w:pPr>
+    </w:p>
+    <w:p>
+      <w:pPr>
+        <w:bidi/>
+        <w:rPr>
+          <w:rFonts w:ascii="Times New Roman" w:hAnsi="Times New Roman" w:cs="Times New Roman"/>
+          <w:b/>
+          <w:bCs/>
+          <w:rtl/>
+          <w:lang w:val="en-US"/>
+        </w:rPr>
+      </w:pPr>
+    </w:p>
+    <w:p>
+      <w:pPr>
+        <w:bidi/>
+        <w:rPr>
+          <w:rFonts w:ascii="Times New Roman" w:hAnsi="Times New Roman" w:cs="Times New Roman"/>
+          <w:b/>
+          <w:bCs/>
+          <w:rtl/>
+          <w:lang w:val="en-US"/>
+        </w:rPr>
+      </w:pPr>
+    </w:p>
+    <w:p>
+      <w:pPr>
+        <w:bidi/>
+        <w:rPr>
+          <w:rFonts w:ascii="Times New Roman" w:hAnsi="Times New Roman" w:cs="Times New Roman"/>
+          <w:b/>
+          <w:bCs/>
+          <w:rtl/>
+          <w:lang w:val="en-US"/>
+        </w:rPr>
+      </w:pPr>
+    </w:p>
+    <w:p>
+      <w:pPr>
+        <w:bidi/>
+        <w:rPr>
+          <w:rFonts w:ascii="Times New Roman" w:hAnsi="Times New Roman" w:cs="Times New Roman"/>
+          <w:b/>
+          <w:bCs/>
+          <w:rtl/>
+          <w:lang w:val="en-US"/>
+        </w:rPr>
+      </w:pPr>
+    </w:p>
+    <w:p>
+      <w:pPr>
+        <w:bidi/>
+        <w:rPr>
+          <w:rFonts w:ascii="Times New Roman" w:hAnsi="Times New Roman" w:cs="Times New Roman"/>
+          <w:b/>
+          <w:bCs/>
+          <w:lang w:val="en-US"/>
+        </w:rPr>
+      </w:pPr>
+      <w:r>
+        <w:rPr>
+          <w:rFonts w:ascii="Times New Roman" w:hAnsi="Times New Roman" w:cs="Times New Roman" w:hint="cs"/>
+          <w:b/>
+          <w:bCs/>
+          <w:rtl/>
+          <w:lang w:val="en-US"/>
+        </w:rPr>
+        <w:lastRenderedPageBreak/>
+        <w:t>צד הלקוח</w:t>
+      </w:r>
+    </w:p>
+    <w:p>
+      <w:pPr>
+        <w:bidi/>
+        <w:rPr>
+          <w:rFonts w:ascii="Times New Roman" w:hAnsi="Times New Roman" w:cs="Times New Roman"/>
+          <w:b/>
+          <w:bCs/>
           <w:lang w:val="en-US"/>
         </w:rPr>
       </w:pPr>
@@ -6705,7 +6823,6 @@
           <w:rtl/>
           <w:lang w:val="en-US"/>
         </w:rPr>
-        <w:lastRenderedPageBreak/>
         <w:t xml:space="preserve"> כדי לפתור את זה, השרת שולח כל פריים בצורה הבאה:</w:t>
       </w:r>
     </w:p>
@@ -6779,18 +6896,18 @@
       </w:r>
       <w:r>
         <w:rPr>
-          <w:rFonts w:ascii="Times New Roman" w:hAnsi="Times New Roman" w:cs="Times New Roman" w:hint="cs"/>
+          <w:rFonts w:ascii="Times New Roman" w:hAnsi="Times New Roman" w:cs="Times New Roman"/>
           <w:highlight w:val="green"/>
-          <w:rtl/>
-        </w:rPr>
-        <w:t xml:space="preserve"> </w:t>
+          <w:lang w:val="en-US"/>
+        </w:rPr>
+        <w:t>frame</w:t>
       </w:r>
       <w:r>
         <w:rPr>
           <w:rFonts w:ascii="Times New Roman" w:hAnsi="Times New Roman" w:cs="Times New Roman"/>
           <w:highlight w:val="green"/>
         </w:rPr>
-        <w:t>packet_size</w:t>
+        <w:t>_size</w:t>
       </w:r>
       <w:r>
         <w:rPr>
@@ -6882,6 +6999,16 @@
         </w:rPr>
         <w:t>.</w:t>
       </w:r>
+      <w:r>
+        <w:rPr>
+          <w:rFonts w:ascii="Times New Roman" w:hAnsi="Times New Roman" w:cs="Times New Roman" w:hint="cs"/>
+          <w:sz w:val="18"/>
+          <w:szCs w:val="18"/>
+          <w:rtl/>
+          <w:lang w:val="en-US"/>
+        </w:rPr>
+        <w:t xml:space="preserve"> </w:t>
+      </w:r>
     </w:p>
     <w:p>
       <w:pPr>
@@ -6984,7 +7111,14 @@
           <w:rFonts w:ascii="Times New Roman" w:hAnsi="Times New Roman" w:cs="Times New Roman"/>
           <w:lang w:val="en-US"/>
         </w:rPr>
-        <w:t>packet_size</w:t>
+        <w:t>frame</w:t>
+      </w:r>
+      <w:r>
+        <w:rPr>
+          <w:rFonts w:ascii="Times New Roman" w:hAnsi="Times New Roman" w:cs="Times New Roman"/>
+          <w:lang w:val="en-US"/>
+        </w:rPr>
+        <w:t>_size</w:t>
       </w:r>
       <w:proofErr w:type="spellEnd"/>
       <w:r>
@@ -7018,7 +7152,14 @@
           <w:rFonts w:ascii="Times New Roman" w:hAnsi="Times New Roman" w:cs="Times New Roman"/>
           <w:lang w:val="en-US"/>
         </w:rPr>
-        <w:t>packet_size</w:t>
+        <w:t>frame</w:t>
+      </w:r>
+      <w:r>
+        <w:rPr>
+          <w:rFonts w:ascii="Times New Roman" w:hAnsi="Times New Roman" w:cs="Times New Roman"/>
+          <w:lang w:val="en-US"/>
+        </w:rPr>
+        <w:t>_size</w:t>
       </w:r>
       <w:proofErr w:type="spellEnd"/>
       <w:r>
@@ -7382,6 +7523,1201 @@
       <w:r>
         <w:rPr>
           <w:rFonts w:ascii="Times New Roman" w:hAnsi="Times New Roman" w:cs="Times New Roman"/>
+          <w:rtl/>
+          <w:lang w:val="en-US"/>
+        </w:rPr>
+        <w:t>.</w:t>
+      </w:r>
+    </w:p>
+    <w:p>
+      <w:pPr>
+        <w:bidi/>
+        <w:rPr>
+          <w:rFonts w:ascii="Times New Roman" w:hAnsi="Times New Roman" w:cs="Times New Roman"/>
+          <w:rtl/>
+          <w:lang w:val="en-US"/>
+        </w:rPr>
+      </w:pPr>
+    </w:p>
+    <w:p>
+      <w:pPr>
+        <w:bidi/>
+        <w:rPr>
+          <w:rFonts w:ascii="Times New Roman" w:hAnsi="Times New Roman" w:cs="Times New Roman"/>
+          <w:b/>
+          <w:bCs/>
+          <w:rtl/>
+          <w:lang w:val="en-US"/>
+        </w:rPr>
+      </w:pPr>
+      <w:proofErr w:type="spellStart"/>
+      <w:r>
+        <w:rPr>
+          <w:rFonts w:ascii="Times New Roman" w:hAnsi="Times New Roman" w:cs="Times New Roman" w:hint="cs"/>
+          <w:b/>
+          <w:bCs/>
+          <w:rtl/>
+          <w:lang w:val="en-US"/>
+        </w:rPr>
+        <w:t>הפקטה</w:t>
+      </w:r>
+      <w:proofErr w:type="spellEnd"/>
+      <w:r>
+        <w:rPr>
+          <w:rFonts w:ascii="Times New Roman" w:hAnsi="Times New Roman" w:cs="Times New Roman" w:hint="cs"/>
+          <w:b/>
+          <w:bCs/>
+          <w:rtl/>
+          <w:lang w:val="en-US"/>
+        </w:rPr>
+        <w:t xml:space="preserve"> הראשונה</w:t>
+      </w:r>
+    </w:p>
+    <w:p>
+      <w:pPr>
+        <w:bidi/>
+        <w:rPr>
+          <w:rFonts w:ascii="Times New Roman" w:hAnsi="Times New Roman" w:cs="Times New Roman"/>
+          <w:b/>
+          <w:bCs/>
+          <w:rtl/>
+          <w:lang w:val="en-US"/>
+        </w:rPr>
+      </w:pPr>
+    </w:p>
+    <w:p>
+      <w:pPr>
+        <w:rPr>
+          <w:rFonts w:ascii="Times New Roman" w:hAnsi="Times New Roman" w:cs="Times New Roman"/>
+          <w:b/>
+          <w:bCs/>
+          <w:lang w:val="en-US"/>
+        </w:rPr>
+      </w:pPr>
+      <w:r>
+        <w:rPr>
+          <w:rFonts w:ascii="Times New Roman" w:hAnsi="Times New Roman" w:cs="Times New Roman"/>
+          <w:b/>
+          <w:bCs/>
+          <w:lang w:val="en-US"/>
+        </w:rPr>
+        <w:drawing>
+          <wp:inline distT="0" distB="0" distL="0" distR="0" wp14:anchorId="489D0124" wp14:editId="5FBF722B">
+            <wp:extent cx="5943600" cy="960582"/>
+            <wp:effectExtent l="0" t="0" r="0" b="5080"/>
+            <wp:docPr id="121464774" name="Picture 1"/>
+            <wp:cNvGraphicFramePr>
+              <a:graphicFrameLocks xmlns:a="http://schemas.openxmlformats.org/drawingml/2006/main" noChangeAspect="1"/>
+            </wp:cNvGraphicFramePr>
+            <a:graphic xmlns:a="http://schemas.openxmlformats.org/drawingml/2006/main">
+              <a:graphicData uri="http://schemas.openxmlformats.org/drawingml/2006/picture">
+                <pic:pic xmlns:pic="http://schemas.openxmlformats.org/drawingml/2006/picture">
+                  <pic:nvPicPr>
+                    <pic:cNvPr id="121464774" name=""/>
+                    <pic:cNvPicPr/>
+                  </pic:nvPicPr>
+                  <pic:blipFill>
+                    <a:blip r:embed="rId9"/>
+                    <a:stretch>
+                      <a:fillRect/>
+                    </a:stretch>
+                  </pic:blipFill>
+                  <pic:spPr>
+                    <a:xfrm>
+                      <a:off x="0" y="0"/>
+                      <a:ext cx="5989923" cy="968069"/>
+                    </a:xfrm>
+                    <a:prstGeom prst="rect">
+                      <a:avLst/>
+                    </a:prstGeom>
+                  </pic:spPr>
+                </pic:pic>
+              </a:graphicData>
+            </a:graphic>
+          </wp:inline>
+        </w:drawing>
+      </w:r>
+    </w:p>
+    <w:p>
+      <w:pPr>
+        <w:bidi/>
+        <w:rPr>
+          <w:rFonts w:ascii="Times New Roman" w:hAnsi="Times New Roman" w:cs="Times New Roman"/>
+          <w:b/>
+          <w:bCs/>
+          <w:lang w:val="en-US"/>
+        </w:rPr>
+      </w:pPr>
+    </w:p>
+    <w:p>
+      <w:pPr>
+        <w:bidi/>
+        <w:jc w:val="center"/>
+        <w:rPr>
+          <w:rFonts w:ascii="Times New Roman" w:hAnsi="Times New Roman" w:cs="Times New Roman" w:hint="cs"/>
+          <w:sz w:val="20"/>
+          <w:szCs w:val="20"/>
+          <w:rtl/>
+          <w:lang w:val="en-US"/>
+        </w:rPr>
+      </w:pPr>
+      <w:r>
+        <w:rPr>
+          <w:rFonts w:ascii="Times New Roman" w:hAnsi="Times New Roman" w:cs="Times New Roman" w:hint="cs"/>
+          <w:sz w:val="20"/>
+          <w:szCs w:val="20"/>
+          <w:rtl/>
+          <w:lang w:val="en-US"/>
+        </w:rPr>
+        <w:t>(</w:t>
+      </w:r>
+      <w:proofErr w:type="spellStart"/>
+      <w:r>
+        <w:rPr>
+          <w:rFonts w:ascii="Times New Roman" w:hAnsi="Times New Roman" w:cs="Times New Roman" w:hint="cs"/>
+          <w:sz w:val="20"/>
+          <w:szCs w:val="20"/>
+          <w:rtl/>
+          <w:lang w:val="en-US"/>
+        </w:rPr>
+        <w:t>הפקטה</w:t>
+      </w:r>
+      <w:proofErr w:type="spellEnd"/>
+      <w:r>
+        <w:rPr>
+          <w:rFonts w:ascii="Times New Roman" w:hAnsi="Times New Roman" w:cs="Times New Roman" w:hint="cs"/>
+          <w:sz w:val="20"/>
+          <w:szCs w:val="20"/>
+          <w:rtl/>
+          <w:lang w:val="en-US"/>
+        </w:rPr>
+        <w:t xml:space="preserve"> נלקחה מההקלטה </w:t>
+      </w:r>
+      <w:r>
+        <w:rPr>
+          <w:rFonts w:ascii="Times New Roman" w:hAnsi="Times New Roman" w:cs="Times New Roman"/>
+          <w:sz w:val="20"/>
+          <w:szCs w:val="20"/>
+          <w:lang w:val="en-US"/>
+        </w:rPr>
+        <w:t>3_files_test</w:t>
+      </w:r>
+      <w:r>
+        <w:rPr>
+          <w:rFonts w:ascii="Times New Roman" w:hAnsi="Times New Roman" w:cs="Times New Roman" w:hint="cs"/>
+          <w:sz w:val="20"/>
+          <w:szCs w:val="20"/>
+          <w:rtl/>
+          <w:lang w:val="en-US"/>
+        </w:rPr>
+        <w:t xml:space="preserve">, מס׳ </w:t>
+      </w:r>
+      <w:proofErr w:type="spellStart"/>
+      <w:r>
+        <w:rPr>
+          <w:rFonts w:ascii="Times New Roman" w:hAnsi="Times New Roman" w:cs="Times New Roman" w:hint="cs"/>
+          <w:sz w:val="20"/>
+          <w:szCs w:val="20"/>
+          <w:rtl/>
+          <w:lang w:val="en-US"/>
+        </w:rPr>
+        <w:t>פקטה</w:t>
+      </w:r>
+      <w:proofErr w:type="spellEnd"/>
+      <w:r>
+        <w:rPr>
+          <w:rFonts w:ascii="Times New Roman" w:hAnsi="Times New Roman" w:cs="Times New Roman" w:hint="cs"/>
+          <w:sz w:val="20"/>
+          <w:szCs w:val="20"/>
+          <w:rtl/>
+          <w:lang w:val="en-US"/>
+        </w:rPr>
+        <w:t xml:space="preserve"> </w:t>
+      </w:r>
+      <w:r>
+        <w:rPr>
+          <w:rFonts w:ascii="Times New Roman" w:hAnsi="Times New Roman" w:cs="Times New Roman" w:hint="cs"/>
+          <w:sz w:val="20"/>
+          <w:szCs w:val="20"/>
+          <w:rtl/>
+          <w:lang w:val="en-US"/>
+        </w:rPr>
+        <w:t>1</w:t>
+      </w:r>
+      <w:r>
+        <w:rPr>
+          <w:rFonts w:ascii="Times New Roman" w:hAnsi="Times New Roman" w:cs="Times New Roman" w:hint="cs"/>
+          <w:sz w:val="20"/>
+          <w:szCs w:val="20"/>
+          <w:rtl/>
+          <w:lang w:val="en-US"/>
+        </w:rPr>
+        <w:t>)</w:t>
+      </w:r>
+    </w:p>
+    <w:p>
+      <w:pPr>
+        <w:jc w:val="right"/>
+        <w:rPr>
+          <w:rFonts w:ascii="Times New Roman" w:hAnsi="Times New Roman" w:cs="Times New Roman"/>
+          <w:rtl/>
+          <w:lang w:val="en-US"/>
+        </w:rPr>
+      </w:pPr>
+    </w:p>
+    <w:p>
+      <w:pPr>
+        <w:bidi/>
+        <w:rPr>
+          <w:rFonts w:ascii="Times New Roman" w:hAnsi="Times New Roman" w:cs="Times New Roman"/>
+          <w:rtl/>
+          <w:lang w:val="en-US"/>
+        </w:rPr>
+      </w:pPr>
+      <w:r>
+        <w:rPr>
+          <w:rFonts w:ascii="Times New Roman" w:hAnsi="Times New Roman" w:cs="Times New Roman" w:hint="cs"/>
+          <w:rtl/>
+        </w:rPr>
+        <w:t xml:space="preserve">כבר </w:t>
+      </w:r>
+      <w:proofErr w:type="spellStart"/>
+      <w:r>
+        <w:rPr>
+          <w:rFonts w:ascii="Times New Roman" w:hAnsi="Times New Roman" w:cs="Times New Roman" w:hint="cs"/>
+          <w:rtl/>
+        </w:rPr>
+        <w:t>בפקטה</w:t>
+      </w:r>
+      <w:proofErr w:type="spellEnd"/>
+      <w:r>
+        <w:rPr>
+          <w:rFonts w:ascii="Times New Roman" w:hAnsi="Times New Roman" w:cs="Times New Roman" w:hint="cs"/>
+          <w:rtl/>
+        </w:rPr>
+        <w:t xml:space="preserve"> הראשונה</w:t>
+      </w:r>
+      <w:r>
+        <w:rPr>
+          <w:rFonts w:ascii="Times New Roman" w:hAnsi="Times New Roman" w:cs="Times New Roman"/>
+          <w:lang w:val="en-US"/>
+        </w:rPr>
+        <w:t>,</w:t>
+      </w:r>
+      <w:r>
+        <w:rPr>
+          <w:rFonts w:ascii="Times New Roman" w:hAnsi="Times New Roman" w:cs="Times New Roman" w:hint="cs"/>
+          <w:rtl/>
+          <w:lang w:val="en-US"/>
+        </w:rPr>
+        <w:t xml:space="preserve"> ה43 </w:t>
+      </w:r>
+      <w:proofErr w:type="spellStart"/>
+      <w:r>
+        <w:rPr>
+          <w:rFonts w:ascii="Times New Roman" w:hAnsi="Times New Roman" w:cs="Times New Roman" w:hint="cs"/>
+          <w:rtl/>
+          <w:lang w:val="en-US"/>
+        </w:rPr>
+        <w:t>בייטים</w:t>
+      </w:r>
+      <w:proofErr w:type="spellEnd"/>
+      <w:r>
+        <w:rPr>
+          <w:rFonts w:ascii="Times New Roman" w:hAnsi="Times New Roman" w:cs="Times New Roman" w:hint="cs"/>
+          <w:rtl/>
+          <w:lang w:val="en-US"/>
+        </w:rPr>
+        <w:t xml:space="preserve"> הראשונים מהווים את ה</w:t>
+      </w:r>
+      <w:r>
+        <w:rPr>
+          <w:rFonts w:ascii="Times New Roman" w:hAnsi="Times New Roman" w:cs="Times New Roman"/>
+          <w:lang w:val="en-US"/>
+        </w:rPr>
+        <w:t>header</w:t>
+      </w:r>
+      <w:r>
+        <w:rPr>
+          <w:rFonts w:ascii="Times New Roman" w:hAnsi="Times New Roman" w:cs="Times New Roman" w:hint="cs"/>
+          <w:rtl/>
+          <w:lang w:val="en-US"/>
+        </w:rPr>
+        <w:t xml:space="preserve"> (מסומן בצהוב בתמונה למעלה). ה</w:t>
+      </w:r>
+      <w:r>
+        <w:rPr>
+          <w:rFonts w:ascii="Times New Roman" w:hAnsi="Times New Roman" w:cs="Times New Roman"/>
+          <w:lang w:val="en-US"/>
+        </w:rPr>
+        <w:t>client</w:t>
+      </w:r>
+      <w:r>
+        <w:rPr>
+          <w:rFonts w:ascii="Times New Roman" w:hAnsi="Times New Roman" w:cs="Times New Roman" w:hint="cs"/>
+          <w:rtl/>
+          <w:lang w:val="en-US"/>
+        </w:rPr>
+        <w:t xml:space="preserve"> יקרא תחילה 43 </w:t>
+      </w:r>
+      <w:proofErr w:type="spellStart"/>
+      <w:r>
+        <w:rPr>
+          <w:rFonts w:ascii="Times New Roman" w:hAnsi="Times New Roman" w:cs="Times New Roman" w:hint="cs"/>
+          <w:rtl/>
+          <w:lang w:val="en-US"/>
+        </w:rPr>
+        <w:t>בייטים</w:t>
+      </w:r>
+      <w:proofErr w:type="spellEnd"/>
+      <w:r>
+        <w:rPr>
+          <w:rFonts w:ascii="Times New Roman" w:hAnsi="Times New Roman" w:cs="Times New Roman" w:hint="cs"/>
+          <w:rtl/>
+          <w:lang w:val="en-US"/>
+        </w:rPr>
+        <w:t xml:space="preserve"> בדיוק </w:t>
+      </w:r>
+      <w:proofErr w:type="spellStart"/>
+      <w:r>
+        <w:rPr>
+          <w:rFonts w:ascii="Times New Roman" w:hAnsi="Times New Roman" w:cs="Times New Roman" w:hint="cs"/>
+          <w:rtl/>
+          <w:lang w:val="en-US"/>
+        </w:rPr>
+        <w:t>מהסוקט</w:t>
+      </w:r>
+      <w:proofErr w:type="spellEnd"/>
+      <w:r>
+        <w:rPr>
+          <w:rFonts w:ascii="Times New Roman" w:hAnsi="Times New Roman" w:cs="Times New Roman" w:hint="cs"/>
+          <w:rtl/>
+          <w:lang w:val="en-US"/>
+        </w:rPr>
+        <w:t xml:space="preserve">, ואז ישלוף שוב </w:t>
+      </w:r>
+      <w:proofErr w:type="spellStart"/>
+      <w:r>
+        <w:rPr>
+          <w:rFonts w:ascii="Times New Roman" w:hAnsi="Times New Roman" w:cs="Times New Roman" w:hint="cs"/>
+          <w:rtl/>
+          <w:lang w:val="en-US"/>
+        </w:rPr>
+        <w:t>מהסוקט</w:t>
+      </w:r>
+      <w:proofErr w:type="spellEnd"/>
+      <w:r>
+        <w:rPr>
+          <w:rFonts w:ascii="Times New Roman" w:hAnsi="Times New Roman" w:cs="Times New Roman" w:hint="cs"/>
+          <w:rtl/>
+          <w:lang w:val="en-US"/>
+        </w:rPr>
+        <w:t xml:space="preserve"> מידע בגודל </w:t>
+      </w:r>
+      <w:r>
+        <w:rPr>
+          <w:rFonts w:ascii="Times New Roman" w:hAnsi="Times New Roman" w:cs="Times New Roman"/>
+          <w:lang w:val="en-US"/>
+        </w:rPr>
+        <w:t>1705</w:t>
+      </w:r>
+      <w:r>
+        <w:rPr>
+          <w:rFonts w:ascii="Times New Roman" w:hAnsi="Times New Roman" w:cs="Times New Roman" w:hint="cs"/>
+          <w:rtl/>
+          <w:lang w:val="en-US"/>
+        </w:rPr>
+        <w:t xml:space="preserve"> וידע לקשר אותו ל</w:t>
+      </w:r>
+      <w:r>
+        <w:rPr>
+          <w:rFonts w:ascii="Times New Roman" w:hAnsi="Times New Roman" w:cs="Times New Roman"/>
+          <w:lang w:val="en-US"/>
+        </w:rPr>
+        <w:t>file1.txt</w:t>
+      </w:r>
+      <w:r>
+        <w:rPr>
+          <w:rFonts w:ascii="Times New Roman" w:hAnsi="Times New Roman" w:cs="Times New Roman" w:hint="cs"/>
+          <w:rtl/>
+          <w:lang w:val="en-US"/>
+        </w:rPr>
+        <w:t>.</w:t>
+      </w:r>
+    </w:p>
+    <w:p>
+      <w:pPr>
+        <w:bidi/>
+        <w:rPr>
+          <w:rFonts w:ascii="Times New Roman" w:hAnsi="Times New Roman" w:cs="Times New Roman"/>
+          <w:rtl/>
+          <w:lang w:val="en-US"/>
+        </w:rPr>
+      </w:pPr>
+      <w:r>
+        <w:rPr>
+          <w:rFonts w:ascii="Times New Roman" w:hAnsi="Times New Roman" w:cs="Times New Roman" w:hint="cs"/>
+          <w:rtl/>
+          <w:lang w:val="en-US"/>
+        </w:rPr>
+        <w:t xml:space="preserve">לרוב בהקלטות, עבור כל </w:t>
+      </w:r>
+      <w:proofErr w:type="spellStart"/>
+      <w:r>
+        <w:rPr>
+          <w:rFonts w:ascii="Times New Roman" w:hAnsi="Times New Roman" w:cs="Times New Roman" w:hint="cs"/>
+          <w:rtl/>
+          <w:lang w:val="en-US"/>
+        </w:rPr>
+        <w:t>פקטה</w:t>
+      </w:r>
+      <w:proofErr w:type="spellEnd"/>
+      <w:r>
+        <w:rPr>
+          <w:rFonts w:ascii="Times New Roman" w:hAnsi="Times New Roman" w:cs="Times New Roman" w:hint="cs"/>
+          <w:rtl/>
+          <w:lang w:val="en-US"/>
+        </w:rPr>
+        <w:t>, ה</w:t>
+      </w:r>
+      <w:r>
+        <w:rPr>
+          <w:rFonts w:ascii="Times New Roman" w:hAnsi="Times New Roman" w:cs="Times New Roman"/>
+          <w:lang w:val="en-US"/>
+        </w:rPr>
+        <w:t>header</w:t>
+      </w:r>
+      <w:r>
+        <w:rPr>
+          <w:rFonts w:ascii="Times New Roman" w:hAnsi="Times New Roman" w:cs="Times New Roman" w:hint="cs"/>
+          <w:rtl/>
+          <w:lang w:val="en-US"/>
+        </w:rPr>
+        <w:t xml:space="preserve"> יהיה בתחילת המידע. </w:t>
+      </w:r>
+      <w:r>
+        <w:rPr>
+          <w:rFonts w:ascii="Times New Roman" w:hAnsi="Times New Roman" w:cs="Times New Roman" w:hint="cs"/>
+          <w:rtl/>
+          <w:lang w:val="en-US"/>
+        </w:rPr>
+        <w:t xml:space="preserve">לפעמים יהיו מקרים שנראה כאילו המידע אכן מפוצל וללא </w:t>
+      </w:r>
+      <w:r>
+        <w:rPr>
+          <w:rFonts w:ascii="Times New Roman" w:hAnsi="Times New Roman" w:cs="Times New Roman"/>
+          <w:lang w:val="en-US"/>
+        </w:rPr>
+        <w:t>header</w:t>
+      </w:r>
+      <w:r>
+        <w:rPr>
+          <w:rFonts w:ascii="Times New Roman" w:hAnsi="Times New Roman" w:cs="Times New Roman" w:hint="cs"/>
+          <w:rtl/>
+          <w:lang w:val="en-US"/>
+        </w:rPr>
+        <w:t xml:space="preserve">, </w:t>
+      </w:r>
+      <w:r>
+        <w:rPr>
+          <w:rFonts w:ascii="Times New Roman" w:hAnsi="Times New Roman" w:cs="Times New Roman" w:hint="cs"/>
+          <w:rtl/>
+          <w:lang w:val="en-US"/>
+        </w:rPr>
+        <w:t>לדוגמא:</w:t>
+      </w:r>
+    </w:p>
+    <w:p>
+      <w:pPr>
+        <w:bidi/>
+        <w:rPr>
+          <w:rFonts w:ascii="Times New Roman" w:hAnsi="Times New Roman" w:cs="Times New Roman"/>
+          <w:rtl/>
+          <w:lang w:val="en-US"/>
+        </w:rPr>
+      </w:pPr>
+    </w:p>
+    <w:p>
+      <w:pPr>
+        <w:bidi/>
+        <w:rPr>
+          <w:rFonts w:ascii="Times New Roman" w:hAnsi="Times New Roman" w:cs="Times New Roman" w:hint="cs"/>
+          <w:rtl/>
+          <w:lang w:val="en-US"/>
+        </w:rPr>
+      </w:pPr>
+      <w:r>
+        <w:rPr>
+          <w:rFonts w:ascii="Times New Roman" w:hAnsi="Times New Roman" w:cs="Times New Roman"/>
+          <w:rtl/>
+          <w:lang w:val="en-US"/>
+        </w:rPr>
+        <w:drawing>
+          <wp:inline distT="0" distB="0" distL="0" distR="0" wp14:anchorId="2B28B661" wp14:editId="5D429C11">
+            <wp:extent cx="5943600" cy="305435"/>
+            <wp:effectExtent l="0" t="0" r="0" b="0"/>
+            <wp:docPr id="1814698575" name="Picture 1"/>
+            <wp:cNvGraphicFramePr>
+              <a:graphicFrameLocks xmlns:a="http://schemas.openxmlformats.org/drawingml/2006/main" noChangeAspect="1"/>
+            </wp:cNvGraphicFramePr>
+            <a:graphic xmlns:a="http://schemas.openxmlformats.org/drawingml/2006/main">
+              <a:graphicData uri="http://schemas.openxmlformats.org/drawingml/2006/picture">
+                <pic:pic xmlns:pic="http://schemas.openxmlformats.org/drawingml/2006/picture">
+                  <pic:nvPicPr>
+                    <pic:cNvPr id="1814698575" name=""/>
+                    <pic:cNvPicPr/>
+                  </pic:nvPicPr>
+                  <pic:blipFill>
+                    <a:blip r:embed="rId10"/>
+                    <a:stretch>
+                      <a:fillRect/>
+                    </a:stretch>
+                  </pic:blipFill>
+                  <pic:spPr>
+                    <a:xfrm>
+                      <a:off x="0" y="0"/>
+                      <a:ext cx="5943600" cy="305435"/>
+                    </a:xfrm>
+                    <a:prstGeom prst="rect">
+                      <a:avLst/>
+                    </a:prstGeom>
+                  </pic:spPr>
+                </pic:pic>
+              </a:graphicData>
+            </a:graphic>
+          </wp:inline>
+        </w:drawing>
+      </w:r>
+    </w:p>
+    <w:p>
+      <w:pPr>
+        <w:rPr>
+          <w:rFonts w:ascii="Times New Roman" w:hAnsi="Times New Roman" w:cs="Times New Roman" w:hint="cs"/>
+          <w:b/>
+          <w:bCs/>
+          <w:lang w:val="en-US"/>
+        </w:rPr>
+      </w:pPr>
+    </w:p>
+    <w:p>
+      <w:pPr>
+        <w:bidi/>
+        <w:jc w:val="center"/>
+        <w:rPr>
+          <w:rFonts w:ascii="Times New Roman" w:hAnsi="Times New Roman" w:cs="Times New Roman"/>
+          <w:sz w:val="20"/>
+          <w:szCs w:val="20"/>
+          <w:lang w:val="en-US"/>
+        </w:rPr>
+      </w:pPr>
+      <w:r>
+        <w:rPr>
+          <w:rFonts w:ascii="Times New Roman" w:hAnsi="Times New Roman" w:cs="Times New Roman" w:hint="cs"/>
+          <w:sz w:val="20"/>
+          <w:szCs w:val="20"/>
+          <w:rtl/>
+          <w:lang w:val="en-US"/>
+        </w:rPr>
+        <w:t>(</w:t>
+      </w:r>
+      <w:proofErr w:type="spellStart"/>
+      <w:r>
+        <w:rPr>
+          <w:rFonts w:ascii="Times New Roman" w:hAnsi="Times New Roman" w:cs="Times New Roman" w:hint="cs"/>
+          <w:sz w:val="20"/>
+          <w:szCs w:val="20"/>
+          <w:rtl/>
+          <w:lang w:val="en-US"/>
+        </w:rPr>
+        <w:t>הפקטה</w:t>
+      </w:r>
+      <w:proofErr w:type="spellEnd"/>
+      <w:r>
+        <w:rPr>
+          <w:rFonts w:ascii="Times New Roman" w:hAnsi="Times New Roman" w:cs="Times New Roman" w:hint="cs"/>
+          <w:sz w:val="20"/>
+          <w:szCs w:val="20"/>
+          <w:rtl/>
+          <w:lang w:val="en-US"/>
+        </w:rPr>
+        <w:t xml:space="preserve"> נלקחה מההקלטה </w:t>
+      </w:r>
+      <w:r>
+        <w:rPr>
+          <w:rFonts w:ascii="Times New Roman" w:hAnsi="Times New Roman" w:cs="Times New Roman"/>
+          <w:sz w:val="20"/>
+          <w:szCs w:val="20"/>
+          <w:lang w:val="en-US"/>
+        </w:rPr>
+        <w:t>3_files_test</w:t>
+      </w:r>
+      <w:r>
+        <w:rPr>
+          <w:rFonts w:ascii="Times New Roman" w:hAnsi="Times New Roman" w:cs="Times New Roman" w:hint="cs"/>
+          <w:sz w:val="20"/>
+          <w:szCs w:val="20"/>
+          <w:rtl/>
+          <w:lang w:val="en-US"/>
+        </w:rPr>
+        <w:t xml:space="preserve">, מס׳ </w:t>
+      </w:r>
+      <w:proofErr w:type="spellStart"/>
+      <w:r>
+        <w:rPr>
+          <w:rFonts w:ascii="Times New Roman" w:hAnsi="Times New Roman" w:cs="Times New Roman" w:hint="cs"/>
+          <w:sz w:val="20"/>
+          <w:szCs w:val="20"/>
+          <w:rtl/>
+          <w:lang w:val="en-US"/>
+        </w:rPr>
+        <w:t>פקט</w:t>
+      </w:r>
+      <w:r>
+        <w:rPr>
+          <w:rFonts w:ascii="Times New Roman" w:hAnsi="Times New Roman" w:cs="Times New Roman" w:hint="cs"/>
+          <w:sz w:val="20"/>
+          <w:szCs w:val="20"/>
+          <w:rtl/>
+          <w:lang w:val="en-US"/>
+        </w:rPr>
+        <w:t>ה</w:t>
+      </w:r>
+      <w:proofErr w:type="spellEnd"/>
+      <w:r>
+        <w:rPr>
+          <w:rFonts w:ascii="Times New Roman" w:hAnsi="Times New Roman" w:cs="Times New Roman" w:hint="cs"/>
+          <w:sz w:val="20"/>
+          <w:szCs w:val="20"/>
+          <w:rtl/>
+          <w:lang w:val="en-US"/>
+        </w:rPr>
+        <w:t xml:space="preserve"> 100</w:t>
+      </w:r>
+      <w:r>
+        <w:rPr>
+          <w:rFonts w:ascii="Times New Roman" w:hAnsi="Times New Roman" w:cs="Times New Roman" w:hint="cs"/>
+          <w:sz w:val="20"/>
+          <w:szCs w:val="20"/>
+          <w:rtl/>
+          <w:lang w:val="en-US"/>
+        </w:rPr>
+        <w:t>)</w:t>
+      </w:r>
+    </w:p>
+    <w:p>
+      <w:pPr>
+        <w:bidi/>
+        <w:rPr>
+          <w:rFonts w:ascii="Times New Roman" w:hAnsi="Times New Roman" w:cs="Times New Roman"/>
+          <w:rtl/>
+          <w:lang w:val="en-US"/>
+        </w:rPr>
+      </w:pPr>
+    </w:p>
+    <w:p>
+      <w:pPr>
+        <w:bidi/>
+        <w:rPr>
+          <w:rFonts w:ascii="Times New Roman" w:hAnsi="Times New Roman" w:cs="Times New Roman"/>
+          <w:rtl/>
+          <w:lang w:val="en-US"/>
+        </w:rPr>
+      </w:pPr>
+      <w:r>
+        <w:rPr>
+          <w:rFonts w:ascii="Times New Roman" w:hAnsi="Times New Roman" w:cs="Times New Roman" w:hint="cs"/>
+          <w:rtl/>
+          <w:lang w:val="en-US"/>
+        </w:rPr>
+        <w:t xml:space="preserve">אין לנו שליטה במתי </w:t>
+      </w:r>
+      <w:proofErr w:type="spellStart"/>
+      <w:r>
+        <w:rPr>
+          <w:rFonts w:ascii="Times New Roman" w:hAnsi="Times New Roman" w:cs="Times New Roman" w:hint="cs"/>
+          <w:rtl/>
+          <w:lang w:val="en-US"/>
+        </w:rPr>
+        <w:t>הפקטה</w:t>
+      </w:r>
+      <w:proofErr w:type="spellEnd"/>
+      <w:r>
+        <w:rPr>
+          <w:rFonts w:ascii="Times New Roman" w:hAnsi="Times New Roman" w:cs="Times New Roman" w:hint="cs"/>
+          <w:rtl/>
+          <w:lang w:val="en-US"/>
+        </w:rPr>
+        <w:t xml:space="preserve"> תתחלק, בגלל שאנחנו </w:t>
+      </w:r>
+      <w:proofErr w:type="spellStart"/>
+      <w:r>
+        <w:rPr>
+          <w:rFonts w:ascii="Times New Roman" w:hAnsi="Times New Roman" w:cs="Times New Roman" w:hint="cs"/>
+          <w:rtl/>
+          <w:lang w:val="en-US"/>
+        </w:rPr>
+        <w:t>משתשמים</w:t>
+      </w:r>
+      <w:proofErr w:type="spellEnd"/>
+      <w:r>
+        <w:rPr>
+          <w:rFonts w:ascii="Times New Roman" w:hAnsi="Times New Roman" w:cs="Times New Roman" w:hint="cs"/>
+          <w:rtl/>
+          <w:lang w:val="en-US"/>
+        </w:rPr>
+        <w:t xml:space="preserve"> ב</w:t>
+      </w:r>
+      <w:r>
+        <w:rPr>
+          <w:rFonts w:ascii="Times New Roman" w:hAnsi="Times New Roman" w:cs="Times New Roman"/>
+          <w:lang w:val="en-US"/>
+        </w:rPr>
+        <w:t>TCP</w:t>
+      </w:r>
+      <w:r>
+        <w:rPr>
+          <w:rFonts w:ascii="Times New Roman" w:hAnsi="Times New Roman" w:cs="Times New Roman" w:hint="cs"/>
+          <w:rtl/>
+          <w:lang w:val="en-US"/>
+        </w:rPr>
+        <w:t xml:space="preserve"> כבסיס. </w:t>
+      </w:r>
+    </w:p>
+    <w:p>
+      <w:pPr>
+        <w:bidi/>
+        <w:rPr>
+          <w:rFonts w:ascii="Times New Roman" w:hAnsi="Times New Roman" w:cs="Times New Roman"/>
+          <w:rtl/>
+          <w:lang w:val="en-US"/>
+        </w:rPr>
+      </w:pPr>
+      <w:r>
+        <w:rPr>
+          <w:rFonts w:ascii="Times New Roman" w:hAnsi="Times New Roman" w:cs="Times New Roman" w:hint="cs"/>
+          <w:rtl/>
+          <w:lang w:val="en-US"/>
+        </w:rPr>
+        <w:t>אך בפועל זה לא משפיע על הלקוח -</w:t>
+      </w:r>
+      <w:r>
+        <w:rPr>
+          <w:rFonts w:ascii="Times New Roman" w:hAnsi="Times New Roman" w:cs="Times New Roman" w:hint="cs"/>
+          <w:rtl/>
+          <w:lang w:val="en-US"/>
+        </w:rPr>
+        <w:t xml:space="preserve"> ה</w:t>
+      </w:r>
+      <w:r>
+        <w:rPr>
+          <w:rFonts w:ascii="Times New Roman" w:hAnsi="Times New Roman" w:cs="Times New Roman"/>
+          <w:lang w:val="en-US"/>
+        </w:rPr>
+        <w:t>header</w:t>
+      </w:r>
+      <w:r>
+        <w:rPr>
+          <w:rFonts w:ascii="Times New Roman" w:hAnsi="Times New Roman" w:cs="Times New Roman" w:hint="cs"/>
+          <w:rtl/>
+          <w:lang w:val="en-US"/>
+        </w:rPr>
+        <w:t xml:space="preserve"> כבר נשלח ומיד אחריו יגיע המידע נוסף הזה.</w:t>
+      </w:r>
+      <w:r>
+        <w:rPr>
+          <w:rFonts w:ascii="Times New Roman" w:hAnsi="Times New Roman" w:cs="Times New Roman" w:hint="cs"/>
+          <w:rtl/>
+          <w:lang w:val="en-US"/>
+        </w:rPr>
+        <w:t xml:space="preserve"> </w:t>
+      </w:r>
+    </w:p>
+    <w:p>
+      <w:pPr>
+        <w:bidi/>
+        <w:rPr>
+          <w:rFonts w:ascii="Times New Roman" w:hAnsi="Times New Roman" w:cs="Times New Roman"/>
+          <w:rtl/>
+          <w:lang w:val="en-US"/>
+        </w:rPr>
+      </w:pPr>
+    </w:p>
+    <w:p>
+      <w:pPr>
+        <w:bidi/>
+        <w:rPr>
+          <w:rFonts w:ascii="Times New Roman" w:hAnsi="Times New Roman" w:cs="Times New Roman"/>
+          <w:b/>
+          <w:bCs/>
+          <w:rtl/>
+          <w:lang w:val="en-US"/>
+        </w:rPr>
+      </w:pPr>
+    </w:p>
+    <w:p>
+      <w:pPr>
+        <w:bidi/>
+        <w:rPr>
+          <w:rFonts w:ascii="Times New Roman" w:hAnsi="Times New Roman" w:cs="Times New Roman"/>
+          <w:b/>
+          <w:bCs/>
+          <w:rtl/>
+          <w:lang w:val="en-US"/>
+        </w:rPr>
+      </w:pPr>
+    </w:p>
+    <w:p>
+      <w:pPr>
+        <w:bidi/>
+        <w:rPr>
+          <w:rFonts w:ascii="Times New Roman" w:hAnsi="Times New Roman" w:cs="Times New Roman"/>
+          <w:b/>
+          <w:bCs/>
+          <w:rtl/>
+          <w:lang w:val="en-US"/>
+        </w:rPr>
+      </w:pPr>
+    </w:p>
+    <w:p>
+      <w:pPr>
+        <w:bidi/>
+        <w:rPr>
+          <w:rFonts w:ascii="Times New Roman" w:hAnsi="Times New Roman" w:cs="Times New Roman"/>
+          <w:b/>
+          <w:bCs/>
+          <w:rtl/>
+          <w:lang w:val="en-US"/>
+        </w:rPr>
+      </w:pPr>
+    </w:p>
+    <w:p>
+      <w:pPr>
+        <w:bidi/>
+        <w:rPr>
+          <w:rFonts w:ascii="Times New Roman" w:hAnsi="Times New Roman" w:cs="Times New Roman"/>
+          <w:b/>
+          <w:bCs/>
+          <w:rtl/>
+          <w:lang w:val="en-US"/>
+        </w:rPr>
+      </w:pPr>
+    </w:p>
+    <w:p>
+      <w:pPr>
+        <w:bidi/>
+        <w:rPr>
+          <w:rFonts w:ascii="Times New Roman" w:hAnsi="Times New Roman" w:cs="Times New Roman"/>
+          <w:b/>
+          <w:bCs/>
+          <w:rtl/>
+          <w:lang w:val="en-US"/>
+        </w:rPr>
+      </w:pPr>
+    </w:p>
+    <w:p>
+      <w:pPr>
+        <w:bidi/>
+        <w:rPr>
+          <w:rFonts w:ascii="Times New Roman" w:hAnsi="Times New Roman" w:cs="Times New Roman"/>
+          <w:b/>
+          <w:bCs/>
+          <w:rtl/>
+          <w:lang w:val="en-US"/>
+        </w:rPr>
+      </w:pPr>
+      <w:r>
+        <w:rPr>
+          <w:rFonts w:ascii="Times New Roman" w:hAnsi="Times New Roman" w:cs="Times New Roman" w:hint="cs"/>
+          <w:b/>
+          <w:bCs/>
+          <w:rtl/>
+          <w:lang w:val="en-US"/>
+        </w:rPr>
+        <w:lastRenderedPageBreak/>
+        <w:t>כיצד ריבוי זרימות מתבטא ברשת?</w:t>
+      </w:r>
+    </w:p>
+    <w:p>
+      <w:pPr>
+        <w:bidi/>
+        <w:rPr>
+          <w:rFonts w:ascii="Times New Roman" w:hAnsi="Times New Roman" w:cs="Times New Roman"/>
+          <w:rtl/>
+          <w:lang w:val="en-US"/>
+        </w:rPr>
+      </w:pPr>
+    </w:p>
+    <w:p>
+      <w:pPr>
+        <w:bidi/>
+        <w:rPr>
+          <w:rFonts w:ascii="Times New Roman" w:hAnsi="Times New Roman" w:cs="Times New Roman"/>
+          <w:rtl/>
+          <w:lang w:val="en-US"/>
+        </w:rPr>
+      </w:pPr>
+      <w:r>
+        <w:rPr>
+          <w:rFonts w:ascii="Times New Roman" w:hAnsi="Times New Roman" w:cs="Times New Roman"/>
+          <w:rtl/>
+          <w:lang w:val="en-US"/>
+        </w:rPr>
+        <w:drawing>
+          <wp:inline distT="0" distB="0" distL="0" distR="0" wp14:anchorId="0CE4BA9C" wp14:editId="16BE9F6F">
+            <wp:extent cx="5943034" cy="3722255"/>
+            <wp:effectExtent l="0" t="0" r="635" b="0"/>
+            <wp:docPr id="114899494" name="Picture 1" descr="A screen shot of a computer screen&#10;&#10;Description automatically generated"/>
+            <wp:cNvGraphicFramePr>
+              <a:graphicFrameLocks xmlns:a="http://schemas.openxmlformats.org/drawingml/2006/main" noChangeAspect="1"/>
+            </wp:cNvGraphicFramePr>
+            <a:graphic xmlns:a="http://schemas.openxmlformats.org/drawingml/2006/main">
+              <a:graphicData uri="http://schemas.openxmlformats.org/drawingml/2006/picture">
+                <pic:pic xmlns:pic="http://schemas.openxmlformats.org/drawingml/2006/picture">
+                  <pic:nvPicPr>
+                    <pic:cNvPr id="114899494" name="Picture 1" descr="A screen shot of a computer screen&#10;&#10;Description automatically generated"/>
+                    <pic:cNvPicPr/>
+                  </pic:nvPicPr>
+                  <pic:blipFill>
+                    <a:blip r:embed="rId11"/>
+                    <a:stretch>
+                      <a:fillRect/>
+                    </a:stretch>
+                  </pic:blipFill>
+                  <pic:spPr>
+                    <a:xfrm>
+                      <a:off x="0" y="0"/>
+                      <a:ext cx="5973685" cy="3741453"/>
+                    </a:xfrm>
+                    <a:prstGeom prst="rect">
+                      <a:avLst/>
+                    </a:prstGeom>
+                  </pic:spPr>
+                </pic:pic>
+              </a:graphicData>
+            </a:graphic>
+          </wp:inline>
+        </w:drawing>
+      </w:r>
+    </w:p>
+    <w:p>
+      <w:pPr>
+        <w:bidi/>
+        <w:rPr>
+          <w:rFonts w:ascii="Times New Roman" w:hAnsi="Times New Roman" w:cs="Times New Roman"/>
+          <w:rtl/>
+          <w:lang w:val="en-US"/>
+        </w:rPr>
+      </w:pPr>
+    </w:p>
+    <w:p>
+      <w:pPr>
+        <w:bidi/>
+        <w:jc w:val="center"/>
+        <w:rPr>
+          <w:rFonts w:ascii="Times New Roman" w:hAnsi="Times New Roman" w:cs="Times New Roman"/>
+          <w:sz w:val="20"/>
+          <w:szCs w:val="20"/>
+          <w:lang w:val="en-US"/>
+        </w:rPr>
+      </w:pPr>
+      <w:r>
+        <w:rPr>
+          <w:rFonts w:ascii="Times New Roman" w:hAnsi="Times New Roman" w:cs="Times New Roman" w:hint="cs"/>
+          <w:sz w:val="20"/>
+          <w:szCs w:val="20"/>
+          <w:rtl/>
+          <w:lang w:val="en-US"/>
+        </w:rPr>
+        <w:t>(</w:t>
+      </w:r>
+      <w:proofErr w:type="spellStart"/>
+      <w:r>
+        <w:rPr>
+          <w:rFonts w:ascii="Times New Roman" w:hAnsi="Times New Roman" w:cs="Times New Roman" w:hint="cs"/>
+          <w:sz w:val="20"/>
+          <w:szCs w:val="20"/>
+          <w:rtl/>
+          <w:lang w:val="en-US"/>
+        </w:rPr>
+        <w:t>הפקטה</w:t>
+      </w:r>
+      <w:proofErr w:type="spellEnd"/>
+      <w:r>
+        <w:rPr>
+          <w:rFonts w:ascii="Times New Roman" w:hAnsi="Times New Roman" w:cs="Times New Roman" w:hint="cs"/>
+          <w:sz w:val="20"/>
+          <w:szCs w:val="20"/>
+          <w:rtl/>
+          <w:lang w:val="en-US"/>
+        </w:rPr>
+        <w:t xml:space="preserve"> נלקחה מההקלטה </w:t>
+      </w:r>
+      <w:r>
+        <w:rPr>
+          <w:rFonts w:ascii="Times New Roman" w:hAnsi="Times New Roman" w:cs="Times New Roman"/>
+          <w:sz w:val="20"/>
+          <w:szCs w:val="20"/>
+          <w:lang w:val="en-US"/>
+        </w:rPr>
+        <w:t>3_files_test</w:t>
+      </w:r>
+      <w:r>
+        <w:rPr>
+          <w:rFonts w:ascii="Times New Roman" w:hAnsi="Times New Roman" w:cs="Times New Roman" w:hint="cs"/>
+          <w:sz w:val="20"/>
+          <w:szCs w:val="20"/>
+          <w:rtl/>
+          <w:lang w:val="en-US"/>
+        </w:rPr>
+        <w:t xml:space="preserve">, מס׳ </w:t>
+      </w:r>
+      <w:proofErr w:type="spellStart"/>
+      <w:r>
+        <w:rPr>
+          <w:rFonts w:ascii="Times New Roman" w:hAnsi="Times New Roman" w:cs="Times New Roman" w:hint="cs"/>
+          <w:sz w:val="20"/>
+          <w:szCs w:val="20"/>
+          <w:rtl/>
+          <w:lang w:val="en-US"/>
+        </w:rPr>
+        <w:t>פקט</w:t>
+      </w:r>
+      <w:r>
+        <w:rPr>
+          <w:rFonts w:ascii="Times New Roman" w:hAnsi="Times New Roman" w:cs="Times New Roman" w:hint="cs"/>
+          <w:sz w:val="20"/>
+          <w:szCs w:val="20"/>
+          <w:rtl/>
+          <w:lang w:val="en-US"/>
+        </w:rPr>
+        <w:t>ה</w:t>
+      </w:r>
+      <w:proofErr w:type="spellEnd"/>
+      <w:r>
+        <w:rPr>
+          <w:rFonts w:ascii="Times New Roman" w:hAnsi="Times New Roman" w:cs="Times New Roman" w:hint="cs"/>
+          <w:sz w:val="20"/>
+          <w:szCs w:val="20"/>
+          <w:rtl/>
+          <w:lang w:val="en-US"/>
+        </w:rPr>
+        <w:t xml:space="preserve"> </w:t>
+      </w:r>
+      <w:r>
+        <w:rPr>
+          <w:rFonts w:ascii="Times New Roman" w:hAnsi="Times New Roman" w:cs="Times New Roman" w:hint="cs"/>
+          <w:sz w:val="20"/>
+          <w:szCs w:val="20"/>
+          <w:rtl/>
+          <w:lang w:val="en-US"/>
+        </w:rPr>
+        <w:t>99</w:t>
+      </w:r>
+      <w:r>
+        <w:rPr>
+          <w:rFonts w:ascii="Times New Roman" w:hAnsi="Times New Roman" w:cs="Times New Roman" w:hint="cs"/>
+          <w:sz w:val="20"/>
+          <w:szCs w:val="20"/>
+          <w:rtl/>
+          <w:lang w:val="en-US"/>
+        </w:rPr>
+        <w:t>)</w:t>
+      </w:r>
+    </w:p>
+    <w:p>
+      <w:pPr>
+        <w:bidi/>
+        <w:jc w:val="center"/>
+        <w:rPr>
+          <w:rFonts w:ascii="Times New Roman" w:hAnsi="Times New Roman" w:cs="Times New Roman"/>
+          <w:sz w:val="20"/>
+          <w:szCs w:val="20"/>
+          <w:lang w:val="en-US"/>
+        </w:rPr>
+      </w:pPr>
+    </w:p>
+    <w:p>
+      <w:pPr>
+        <w:bidi/>
+        <w:rPr>
+          <w:rFonts w:ascii="Times New Roman" w:hAnsi="Times New Roman" w:cs="Times New Roman" w:hint="cs"/>
+          <w:rtl/>
+          <w:lang w:val="en-US"/>
+        </w:rPr>
+      </w:pPr>
+      <w:r>
+        <w:rPr>
+          <w:rFonts w:ascii="Times New Roman" w:hAnsi="Times New Roman" w:cs="Times New Roman" w:hint="cs"/>
+          <w:rtl/>
+          <w:lang w:val="en-US"/>
+        </w:rPr>
+        <w:t xml:space="preserve">כאן כבר ניתן לראות את השימוש בריבוי זרימות - על גבי </w:t>
+      </w:r>
+      <w:proofErr w:type="spellStart"/>
+      <w:r>
+        <w:rPr>
+          <w:rFonts w:ascii="Times New Roman" w:hAnsi="Times New Roman" w:cs="Times New Roman" w:hint="cs"/>
+          <w:rtl/>
+          <w:lang w:val="en-US"/>
+        </w:rPr>
+        <w:t>פקטה</w:t>
+      </w:r>
+      <w:proofErr w:type="spellEnd"/>
+      <w:r>
+        <w:rPr>
+          <w:rFonts w:ascii="Times New Roman" w:hAnsi="Times New Roman" w:cs="Times New Roman" w:hint="cs"/>
+          <w:rtl/>
+          <w:lang w:val="en-US"/>
+        </w:rPr>
+        <w:t xml:space="preserve"> אחת, נמצא מידע ששייך למס׳ קבצים שונים, באופן לא מסודר. </w:t>
+      </w:r>
+      <w:r>
+        <w:rPr>
+          <w:rFonts w:ascii="Times New Roman" w:hAnsi="Times New Roman" w:cs="Times New Roman" w:hint="cs"/>
+          <w:rtl/>
+          <w:lang w:val="en-US"/>
+        </w:rPr>
+        <w:t xml:space="preserve">הלקוח יודע איך לסדר את </w:t>
+      </w:r>
+      <w:proofErr w:type="spellStart"/>
+      <w:r>
+        <w:rPr>
+          <w:rFonts w:ascii="Times New Roman" w:hAnsi="Times New Roman" w:cs="Times New Roman" w:hint="cs"/>
+          <w:rtl/>
+          <w:lang w:val="en-US"/>
+        </w:rPr>
+        <w:t>הפריימים</w:t>
+      </w:r>
+      <w:proofErr w:type="spellEnd"/>
+      <w:r>
+        <w:rPr>
+          <w:rFonts w:ascii="Times New Roman" w:hAnsi="Times New Roman" w:cs="Times New Roman" w:hint="cs"/>
+          <w:rtl/>
+          <w:lang w:val="en-US"/>
+        </w:rPr>
+        <w:t xml:space="preserve"> האלה אצלו ולבסוף לייצר את הקובץ הדרוש</w:t>
+      </w:r>
+      <w:r>
+        <w:rPr>
+          <w:rFonts w:ascii="Times New Roman" w:hAnsi="Times New Roman" w:cs="Times New Roman" w:hint="cs"/>
+          <w:rtl/>
+          <w:lang w:val="en-US"/>
+        </w:rPr>
+        <w:t xml:space="preserve"> ובכך אנחנו מרוויחים ניצול מקסימלי של כל </w:t>
+      </w:r>
+      <w:proofErr w:type="spellStart"/>
+      <w:r>
+        <w:rPr>
+          <w:rFonts w:ascii="Times New Roman" w:hAnsi="Times New Roman" w:cs="Times New Roman" w:hint="cs"/>
+          <w:rtl/>
+          <w:lang w:val="en-US"/>
+        </w:rPr>
+        <w:t>פקטה</w:t>
+      </w:r>
+      <w:proofErr w:type="spellEnd"/>
+      <w:r>
+        <w:rPr>
+          <w:rFonts w:ascii="Times New Roman" w:hAnsi="Times New Roman" w:cs="Times New Roman" w:hint="cs"/>
           <w:rtl/>
           <w:lang w:val="en-US"/>
         </w:rPr>
@@ -8790,66 +10126,79 @@
           <w:lang w:val="en-US"/>
         </w:rPr>
       </w:pPr>
-      <w:r>
-        <w:rPr>
-          <w:rFonts w:ascii="Times New Roman" w:hAnsi="Times New Roman" w:cs="Times New Roman" w:hint="cs"/>
+    </w:p>
+    <w:p>
+      <w:pPr>
+        <w:bidi/>
+        <w:jc w:val="center"/>
+        <w:rPr>
+          <w:rFonts w:ascii="Times New Roman" w:hAnsi="Times New Roman" w:cs="Times New Roman"/>
           <w:b/>
           <w:bCs/>
           <w:rtl/>
           <w:lang w:val="en-US"/>
         </w:rPr>
-        <w:t xml:space="preserve">הגרף של </w:t>
-      </w:r>
-      <w:r>
-        <w:rPr>
-          <w:rFonts w:ascii="Times New Roman" w:hAnsi="Times New Roman" w:cs="Times New Roman"/>
+      </w:pPr>
+      <w:r>
+        <w:rPr>
+          <w:rFonts w:ascii="Times New Roman" w:hAnsi="Times New Roman" w:cs="Times New Roman" w:hint="cs"/>
           <w:b/>
           <w:bCs/>
-          <w:lang w:val="en-US"/>
-        </w:rPr>
-        <w:t>e</w:t>
-      </w:r>
-      <w:r>
-        <w:rPr>
-          <w:rFonts w:ascii="Times New Roman" w:hAnsi="Times New Roman" w:cs="Times New Roman" w:hint="cs"/>
+          <w:rtl/>
+          <w:lang w:val="en-US"/>
+        </w:rPr>
+        <w:t xml:space="preserve">הגרף של </w:t>
+      </w:r>
+      <w:r>
+        <w:rPr>
+          <w:rFonts w:ascii="Times New Roman" w:hAnsi="Times New Roman" w:cs="Times New Roman"/>
           <w:b/>
           <w:bCs/>
-          <w:rtl/>
-          <w:lang w:val="en-US"/>
-        </w:rPr>
-        <w:t xml:space="preserve"> כפונקציה של מספר זרימות</w:t>
-      </w:r>
-    </w:p>
-    <w:p>
-      <w:pPr>
-        <w:bidi/>
-        <w:jc w:val="center"/>
-        <w:rPr>
-          <w:rFonts w:ascii="Times New Roman" w:hAnsi="Times New Roman" w:cs="Times New Roman"/>
-          <w:lang w:val="en-US"/>
-        </w:rPr>
-      </w:pPr>
-    </w:p>
-    <w:p>
-      <w:pPr>
-        <w:bidi/>
-        <w:jc w:val="center"/>
-        <w:rPr>
-          <w:rFonts w:ascii="Times New Roman" w:hAnsi="Times New Roman" w:cs="Times New Roman"/>
+          <w:lang w:val="en-US"/>
+        </w:rPr>
+        <w:t>e</w:t>
+      </w:r>
+      <w:r>
+        <w:rPr>
+          <w:rFonts w:ascii="Times New Roman" w:hAnsi="Times New Roman" w:cs="Times New Roman" w:hint="cs"/>
           <w:b/>
           <w:bCs/>
           <w:rtl/>
           <w:lang w:val="en-US"/>
         </w:rPr>
+        <w:t xml:space="preserve"> כפונקציה של מספר זרימות</w:t>
+      </w:r>
+    </w:p>
+    <w:p>
+      <w:pPr>
+        <w:bidi/>
+        <w:jc w:val="center"/>
+        <w:rPr>
+          <w:rFonts w:ascii="Times New Roman" w:hAnsi="Times New Roman" w:cs="Times New Roman"/>
+          <w:lang w:val="en-US"/>
+        </w:rPr>
+      </w:pPr>
+    </w:p>
+    <w:p>
+      <w:pPr>
+        <w:bidi/>
+        <w:jc w:val="center"/>
+        <w:rPr>
+          <w:rFonts w:ascii="Times New Roman" w:hAnsi="Times New Roman" w:cs="Times New Roman"/>
+          <w:b/>
+          <w:bCs/>
+          <w:rtl/>
+          <w:lang w:val="en-US"/>
+        </w:rPr>
       </w:pPr>
       <w:r>
         <w:rPr>
           <w:noProof/>
         </w:rPr>
         <w:drawing>
-          <wp:inline distT="0" distB="0" distL="0" distR="0" wp14:anchorId="718C55E6" wp14:editId="37982260">
-            <wp:extent cx="4564729" cy="2748241"/>
-            <wp:effectExtent l="0" t="0" r="12700" b="16510"/>
+          <wp:inline distT="0" distB="0" distL="0" distR="0" wp14:anchorId="718C55E6" wp14:editId="1A599173">
+            <wp:extent cx="4137891" cy="2392218"/>
+            <wp:effectExtent l="0" t="0" r="15240" b="8255"/>
             <wp:docPr id="2019478220" name="Chart 1">
               <a:extLst xmlns:a="http://schemas.openxmlformats.org/drawingml/2006/main">
                 <a:ext uri="{FF2B5EF4-FFF2-40B4-BE49-F238E27FC236}">
@@ -8860,7 +10209,7 @@
             <wp:cNvGraphicFramePr/>
             <a:graphic xmlns:a="http://schemas.openxmlformats.org/drawingml/2006/main">
               <a:graphicData uri="http://schemas.openxmlformats.org/drawingml/2006/chart">
-                <c:chart xmlns:c="http://schemas.openxmlformats.org/drawingml/2006/chart" xmlns:r="http://schemas.openxmlformats.org/officeDocument/2006/relationships" r:id="rId9"/>
+                <c:chart xmlns:c="http://schemas.openxmlformats.org/drawingml/2006/chart" xmlns:r="http://schemas.openxmlformats.org/officeDocument/2006/relationships" r:id="rId12"/>
               </a:graphicData>
             </a:graphic>
           </wp:inline>
@@ -8908,7 +10257,6 @@
           <w:rtl/>
           <w:lang w:val="en-US"/>
         </w:rPr>
-        <w:lastRenderedPageBreak/>
         <w:t>סיכום תוצאות הניסוי</w:t>
       </w:r>
       <w:r>
@@ -9121,26 +10469,23 @@
       </w:pPr>
       <w:r>
         <w:rPr>
-          <w:rFonts w:ascii="Times New Roman" w:hAnsi="Times New Roman" w:cs="Times New Roman"/>
+          <w:rFonts w:ascii="Times New Roman" w:hAnsi="Times New Roman" w:cs="Times New Roman" w:hint="cs"/>
           <w:b/>
           <w:bCs/>
-          <w:lang w:val="en-US"/>
-        </w:rPr>
-        <w:t xml:space="preserve"> </w:t>
-      </w:r>
-    </w:p>
-    <w:p>
-      <w:pPr>
-        <w:bidi/>
-        <w:jc w:val="center"/>
+          <w:rtl/>
+          <w:lang w:val="en-US"/>
+        </w:rPr>
+        <w:t xml:space="preserve">הגרף של </w:t>
+      </w:r>
+      <w:r>
         <w:rPr>
           <w:rFonts w:ascii="Times New Roman" w:hAnsi="Times New Roman" w:cs="Times New Roman"/>
           <w:b/>
           <w:bCs/>
-          <w:rtl/>
-          <w:lang w:val="en-US"/>
-        </w:rPr>
-      </w:pPr>
+          <w:lang w:val="en-US"/>
+        </w:rPr>
+        <w:t>d</w:t>
+      </w:r>
       <w:r>
         <w:rPr>
           <w:rFonts w:ascii="Times New Roman" w:hAnsi="Times New Roman" w:cs="Times New Roman" w:hint="cs"/>
@@ -9149,44 +10494,26 @@
           <w:rtl/>
           <w:lang w:val="en-US"/>
         </w:rPr>
-        <w:t xml:space="preserve">הגרף של </w:t>
-      </w:r>
-      <w:r>
+        <w:t xml:space="preserve"> כפונקציה של מספר זרימות</w:t>
+      </w:r>
+    </w:p>
+    <w:p>
+      <w:pPr>
+        <w:bidi/>
+        <w:jc w:val="center"/>
         <w:rPr>
           <w:rFonts w:ascii="Times New Roman" w:hAnsi="Times New Roman" w:cs="Times New Roman"/>
           <w:b/>
           <w:bCs/>
           <w:lang w:val="en-US"/>
         </w:rPr>
-        <w:t>d</w:t>
-      </w:r>
-      <w:r>
-        <w:rPr>
-          <w:rFonts w:ascii="Times New Roman" w:hAnsi="Times New Roman" w:cs="Times New Roman" w:hint="cs"/>
-          <w:b/>
-          <w:bCs/>
-          <w:rtl/>
-          <w:lang w:val="en-US"/>
-        </w:rPr>
-        <w:t xml:space="preserve"> כפונקציה של מספר זרימות</w:t>
-      </w:r>
+      </w:pPr>
     </w:p>
     <w:p>
       <w:pPr>
         <w:jc w:val="center"/>
         <w:rPr>
           <w:rFonts w:ascii="Times New Roman" w:hAnsi="Times New Roman" w:cs="Times New Roman"/>
-          <w:b/>
-          <w:bCs/>
-          <w:lang w:val="en-US"/>
-        </w:rPr>
-      </w:pPr>
-    </w:p>
-    <w:p>
-      <w:pPr>
-        <w:jc w:val="center"/>
-        <w:rPr>
-          <w:rFonts w:ascii="Times New Roman" w:hAnsi="Times New Roman" w:cs="Times New Roman"/>
           <w:rtl/>
           <w:lang w:val="en-US"/>
         </w:rPr>
@@ -9196,9 +10523,9 @@
           <w:noProof/>
         </w:rPr>
         <w:drawing>
-          <wp:inline distT="0" distB="0" distL="0" distR="0" wp14:anchorId="495BB373" wp14:editId="3565EA6B">
-            <wp:extent cx="4572000" cy="2743200"/>
-            <wp:effectExtent l="0" t="0" r="12700" b="12700"/>
+          <wp:inline distT="0" distB="0" distL="0" distR="0" wp14:anchorId="495BB373" wp14:editId="399FB9CF">
+            <wp:extent cx="4147127" cy="2438400"/>
+            <wp:effectExtent l="0" t="0" r="6350" b="12700"/>
             <wp:docPr id="1268365394" name="Chart 1">
               <a:extLst xmlns:a="http://schemas.openxmlformats.org/drawingml/2006/main">
                 <a:ext uri="{FF2B5EF4-FFF2-40B4-BE49-F238E27FC236}">
@@ -9209,7 +10536,7 @@
             <wp:cNvGraphicFramePr/>
             <a:graphic xmlns:a="http://schemas.openxmlformats.org/drawingml/2006/main">
               <a:graphicData uri="http://schemas.openxmlformats.org/drawingml/2006/chart">
-                <c:chart xmlns:c="http://schemas.openxmlformats.org/drawingml/2006/chart" xmlns:r="http://schemas.openxmlformats.org/officeDocument/2006/relationships" r:id="rId10"/>
+                <c:chart xmlns:c="http://schemas.openxmlformats.org/drawingml/2006/chart" xmlns:r="http://schemas.openxmlformats.org/officeDocument/2006/relationships" r:id="rId13"/>
               </a:graphicData>
             </a:graphic>
           </wp:inline>
@@ -9221,6 +10548,18 @@
         <w:bidi/>
         <w:rPr>
           <w:rFonts w:ascii="Times New Roman" w:hAnsi="Times New Roman" w:cs="Times New Roman"/>
+          <w:rtl/>
+          <w:lang w:val="en-US"/>
+        </w:rPr>
+      </w:pPr>
+    </w:p>
+    <w:p>
+      <w:pPr>
+        <w:bidi/>
+        <w:rPr>
+          <w:rFonts w:ascii="Times New Roman" w:hAnsi="Times New Roman" w:cs="Times New Roman"/>
+          <w:b/>
+          <w:bCs/>
           <w:rtl/>
           <w:lang w:val="en-US"/>
         </w:rPr>
@@ -9724,7 +11063,6 @@
           <w:rtl/>
           <w:lang w:val="en-US"/>
         </w:rPr>
-        <w:lastRenderedPageBreak/>
         <w:t xml:space="preserve">כמות מרובה של קבצים: כאשר יהיו לנו </w:t>
       </w:r>
       <w:r>
@@ -9765,6 +11103,123 @@
           <w:lang w:val="en-US"/>
         </w:rPr>
         <w:t>וכמובן שזה לא אופטימלי</w:t>
+      </w:r>
+      <w:r>
+        <w:rPr>
+          <w:rFonts w:ascii="Times New Roman" w:hAnsi="Times New Roman" w:cs="Times New Roman" w:hint="cs"/>
+          <w:rtl/>
+          <w:lang w:val="en-US"/>
+        </w:rPr>
+        <w:t>.</w:t>
+      </w:r>
+    </w:p>
+    <w:p>
+      <w:pPr>
+        <w:bidi/>
+        <w:ind w:left="360"/>
+        <w:rPr>
+          <w:rFonts w:ascii="Times New Roman" w:hAnsi="Times New Roman" w:cs="Times New Roman"/>
+          <w:b/>
+          <w:bCs/>
+          <w:lang w:val="en-US"/>
+        </w:rPr>
+      </w:pPr>
+    </w:p>
+    <w:p>
+      <w:pPr>
+        <w:pStyle w:val="ListParagraph"/>
+        <w:numPr>
+          <w:ilvl w:val="0"/>
+          <w:numId w:val="2"/>
+        </w:numPr>
+        <w:bidi/>
+        <w:rPr>
+          <w:rFonts w:ascii="Times New Roman" w:hAnsi="Times New Roman" w:cs="Times New Roman"/>
+          <w:lang w:val="en-US"/>
+        </w:rPr>
+      </w:pPr>
+      <w:r>
+        <w:rPr>
+          <w:rFonts w:ascii="Times New Roman" w:hAnsi="Times New Roman" w:cs="Times New Roman" w:hint="cs"/>
+          <w:rtl/>
+          <w:lang w:val="en-US"/>
+        </w:rPr>
+        <w:t>שימוש ב</w:t>
+      </w:r>
+      <w:r>
+        <w:rPr>
+          <w:rFonts w:ascii="Times New Roman" w:hAnsi="Times New Roman" w:cs="Times New Roman"/>
+          <w:lang w:val="en-US"/>
+        </w:rPr>
+        <w:t>TCP</w:t>
+      </w:r>
+      <w:r>
+        <w:rPr>
+          <w:rFonts w:ascii="Times New Roman" w:hAnsi="Times New Roman" w:cs="Times New Roman" w:hint="cs"/>
+          <w:rtl/>
+          <w:lang w:val="en-US"/>
+        </w:rPr>
+        <w:t xml:space="preserve"> כ</w:t>
+      </w:r>
+      <w:r>
+        <w:rPr>
+          <w:rFonts w:ascii="Times New Roman" w:hAnsi="Times New Roman" w:cs="Times New Roman" w:hint="cs"/>
+          <w:rtl/>
+          <w:lang w:val="en-US"/>
+        </w:rPr>
+        <w:t xml:space="preserve">פרוטוקול: כמובן שלא התבקשנו לממש </w:t>
+      </w:r>
+      <w:r>
+        <w:rPr>
+          <w:rFonts w:ascii="Times New Roman" w:hAnsi="Times New Roman" w:cs="Times New Roman"/>
+          <w:lang w:val="en-US"/>
+        </w:rPr>
+        <w:t>QUIC</w:t>
+      </w:r>
+      <w:r>
+        <w:rPr>
+          <w:rFonts w:ascii="Times New Roman" w:hAnsi="Times New Roman" w:cs="Times New Roman" w:hint="cs"/>
+          <w:rtl/>
+          <w:lang w:val="en-US"/>
+        </w:rPr>
+        <w:t xml:space="preserve"> לגמרי אך חשוב לציין שהשימוש ב</w:t>
+      </w:r>
+      <w:r>
+        <w:rPr>
+          <w:rFonts w:ascii="Times New Roman" w:hAnsi="Times New Roman" w:cs="Times New Roman"/>
+          <w:lang w:val="en-US"/>
+        </w:rPr>
+        <w:t>TCP</w:t>
+      </w:r>
+      <w:r>
+        <w:rPr>
+          <w:rFonts w:ascii="Times New Roman" w:hAnsi="Times New Roman" w:cs="Times New Roman" w:hint="cs"/>
+          <w:rtl/>
+          <w:lang w:val="en-US"/>
+        </w:rPr>
+        <w:t xml:space="preserve"> מגביל אותנו מאוד בהמון מובנים וגם בפועל </w:t>
+      </w:r>
+      <w:r>
+        <w:rPr>
+          <w:rFonts w:ascii="Times New Roman" w:hAnsi="Times New Roman" w:cs="Times New Roman"/>
+          <w:lang w:val="en-US"/>
+        </w:rPr>
+        <w:t>QUIC</w:t>
+      </w:r>
+      <w:r>
+        <w:rPr>
+          <w:rFonts w:ascii="Times New Roman" w:hAnsi="Times New Roman" w:cs="Times New Roman" w:hint="cs"/>
+          <w:rtl/>
+          <w:lang w:val="en-US"/>
+        </w:rPr>
+        <w:t xml:space="preserve"> בנוי מעל </w:t>
+      </w:r>
+      <w:r>
+        <w:rPr>
+          <w:rFonts w:ascii="Times New Roman" w:hAnsi="Times New Roman" w:cs="Times New Roman"/>
+          <w:lang w:val="en-US"/>
+        </w:rPr>
+        <w:t>UDP</w:t>
       </w:r>
       <w:r>
         <w:rPr>

</xml_diff>